<commit_message>
add HDMi, alim and VGA pictures
</commit_message>
<xml_diff>
--- a/Rapport-Labo5-Allemano-Paulus.docx
+++ b/Rapport-Labo5-Allemano-Paulus.docx
@@ -592,10 +592,7 @@
         </w:numPr>
       </w:pPr>
       <w:r>
-        <w:t xml:space="preserve">50 photos de HDMI </w:t>
-      </w:r>
-      <w:r>
-        <w:t>+ photos perso</w:t>
+        <w:t>50 photos de HDMI + photos perso</w:t>
       </w:r>
     </w:p>
     <w:p>
@@ -607,10 +604,7 @@
         </w:numPr>
       </w:pPr>
       <w:r>
-        <w:t xml:space="preserve">50 photos de VGA </w:t>
-      </w:r>
-      <w:r>
-        <w:t>+ photos perso</w:t>
+        <w:t>50 photos de VGA + photos perso</w:t>
       </w:r>
     </w:p>
     <w:p>
@@ -622,10 +616,526 @@
         </w:numPr>
       </w:pPr>
       <w:r>
-        <w:t xml:space="preserve">50 photos de IEC-320 </w:t>
-      </w:r>
-      <w:r>
-        <w:t>+ photos perso</w:t>
+        <w:t>50 photos de IEC-320 + photos perso</w:t>
+      </w:r>
+    </w:p>
+    <w:p>
+      <w:pPr>
+        <w:pStyle w:val="Heading2"/>
+      </w:pPr>
+      <w:r>
+        <w:t>Inter-class similarity</w:t>
+      </w:r>
+    </w:p>
+    <w:p>
+      <w:pPr>
+        <w:pStyle w:val="Heading3"/>
+      </w:pPr>
+      <w:r>
+        <w:t>VGA</w:t>
+      </w:r>
+    </w:p>
+    <w:p>
+      <w:r>
+        <w:t>Pour les VGA le coefficient de similarité est relativement faible. En effet, nous avons beaucoup de vues différentes pour un même connecteur</w:t>
+      </w:r>
+    </w:p>
+    <w:p>
+      <w:pPr>
+        <w:jc w:val="center"/>
+      </w:pPr>
+      <w:r>
+        <w:drawing>
+          <wp:inline distT="0" distB="0" distL="0" distR="0" wp14:anchorId="24182E25" wp14:editId="724E1400">
+            <wp:extent cx="1513812" cy="1475799"/>
+            <wp:effectExtent l="0" t="0" r="0" b="0"/>
+            <wp:docPr id="1" name="Picture 1" descr="A picture containing tool, connector, adapter&#10;&#10;Description automatically generated"/>
+            <wp:cNvGraphicFramePr>
+              <a:graphicFrameLocks xmlns:a="http://schemas.openxmlformats.org/drawingml/2006/main" noChangeAspect="1"/>
+            </wp:cNvGraphicFramePr>
+            <a:graphic xmlns:a="http://schemas.openxmlformats.org/drawingml/2006/main">
+              <a:graphicData uri="http://schemas.openxmlformats.org/drawingml/2006/picture">
+                <pic:pic xmlns:pic="http://schemas.openxmlformats.org/drawingml/2006/picture">
+                  <pic:nvPicPr>
+                    <pic:cNvPr id="1" name="Picture 1" descr="A picture containing tool, connector, adapter&#10;&#10;Description automatically generated"/>
+                    <pic:cNvPicPr/>
+                  </pic:nvPicPr>
+                  <pic:blipFill>
+                    <a:blip r:embed="rId7"/>
+                    <a:stretch>
+                      <a:fillRect/>
+                    </a:stretch>
+                  </pic:blipFill>
+                  <pic:spPr>
+                    <a:xfrm>
+                      <a:off x="0" y="0"/>
+                      <a:ext cx="1517101" cy="1479006"/>
+                    </a:xfrm>
+                    <a:prstGeom prst="rect">
+                      <a:avLst/>
+                    </a:prstGeom>
+                  </pic:spPr>
+                </pic:pic>
+              </a:graphicData>
+            </a:graphic>
+          </wp:inline>
+        </w:drawing>
+      </w:r>
+      <w:r>
+        <w:drawing>
+          <wp:inline distT="0" distB="0" distL="0" distR="0" wp14:anchorId="0A5B09EF" wp14:editId="319B767C">
+            <wp:extent cx="1662932" cy="1473908"/>
+            <wp:effectExtent l="0" t="0" r="0" b="0"/>
+            <wp:docPr id="3" name="Picture 3" descr="A picture containing electronics&#10;&#10;Description automatically generated"/>
+            <wp:cNvGraphicFramePr>
+              <a:graphicFrameLocks xmlns:a="http://schemas.openxmlformats.org/drawingml/2006/main" noChangeAspect="1"/>
+            </wp:cNvGraphicFramePr>
+            <a:graphic xmlns:a="http://schemas.openxmlformats.org/drawingml/2006/main">
+              <a:graphicData uri="http://schemas.openxmlformats.org/drawingml/2006/picture">
+                <pic:pic xmlns:pic="http://schemas.openxmlformats.org/drawingml/2006/picture">
+                  <pic:nvPicPr>
+                    <pic:cNvPr id="3" name="Picture 3" descr="A picture containing electronics&#10;&#10;Description automatically generated"/>
+                    <pic:cNvPicPr/>
+                  </pic:nvPicPr>
+                  <pic:blipFill>
+                    <a:blip r:embed="rId8"/>
+                    <a:stretch>
+                      <a:fillRect/>
+                    </a:stretch>
+                  </pic:blipFill>
+                  <pic:spPr>
+                    <a:xfrm>
+                      <a:off x="0" y="0"/>
+                      <a:ext cx="1666021" cy="1476646"/>
+                    </a:xfrm>
+                    <a:prstGeom prst="rect">
+                      <a:avLst/>
+                    </a:prstGeom>
+                  </pic:spPr>
+                </pic:pic>
+              </a:graphicData>
+            </a:graphic>
+          </wp:inline>
+        </w:drawing>
+      </w:r>
+      <w:r>
+        <w:drawing>
+          <wp:inline distT="0" distB="0" distL="0" distR="0" wp14:anchorId="130B1740" wp14:editId="08B2EB68">
+            <wp:extent cx="1526835" cy="1487997"/>
+            <wp:effectExtent l="0" t="0" r="0" b="0"/>
+            <wp:docPr id="4" name="Picture 4" descr="A close-up of a watch&#10;&#10;Description automatically generated with medium confidence"/>
+            <wp:cNvGraphicFramePr>
+              <a:graphicFrameLocks xmlns:a="http://schemas.openxmlformats.org/drawingml/2006/main" noChangeAspect="1"/>
+            </wp:cNvGraphicFramePr>
+            <a:graphic xmlns:a="http://schemas.openxmlformats.org/drawingml/2006/main">
+              <a:graphicData uri="http://schemas.openxmlformats.org/drawingml/2006/picture">
+                <pic:pic xmlns:pic="http://schemas.openxmlformats.org/drawingml/2006/picture">
+                  <pic:nvPicPr>
+                    <pic:cNvPr id="4" name="Picture 4" descr="A close-up of a watch&#10;&#10;Description automatically generated with medium confidence"/>
+                    <pic:cNvPicPr/>
+                  </pic:nvPicPr>
+                  <pic:blipFill>
+                    <a:blip r:embed="rId9"/>
+                    <a:stretch>
+                      <a:fillRect/>
+                    </a:stretch>
+                  </pic:blipFill>
+                  <pic:spPr>
+                    <a:xfrm>
+                      <a:off x="0" y="0"/>
+                      <a:ext cx="1543418" cy="1504158"/>
+                    </a:xfrm>
+                    <a:prstGeom prst="rect">
+                      <a:avLst/>
+                    </a:prstGeom>
+                  </pic:spPr>
+                </pic:pic>
+              </a:graphicData>
+            </a:graphic>
+          </wp:inline>
+        </w:drawing>
+      </w:r>
+    </w:p>
+    <w:p>
+      <w:pPr>
+        <w:pStyle w:val="Heading3"/>
+      </w:pPr>
+      <w:r>
+        <w:t>HDMI</w:t>
+      </w:r>
+    </w:p>
+    <w:p>
+      <w:r>
+        <w:t xml:space="preserve">Concernant les connecteurs HDMI, on peut voir qu’on obtient un coefficient de similarité relativement bon. En effet, l’échelle et les prises de vues sont souvent très similaire. </w:t>
+      </w:r>
+    </w:p>
+    <w:p>
+      <w:pPr>
+        <w:jc w:val="center"/>
+      </w:pPr>
+      <w:r>
+        <w:lastRenderedPageBreak/>
+        <w:drawing>
+          <wp:inline distT="0" distB="0" distL="0" distR="0" wp14:anchorId="7731A46B" wp14:editId="20ACE6BF">
+            <wp:extent cx="2003174" cy="1606289"/>
+            <wp:effectExtent l="0" t="0" r="0" b="0"/>
+            <wp:docPr id="5" name="Picture 5" descr="A picture containing connector, adapter&#10;&#10;Description automatically generated"/>
+            <wp:cNvGraphicFramePr>
+              <a:graphicFrameLocks xmlns:a="http://schemas.openxmlformats.org/drawingml/2006/main" noChangeAspect="1"/>
+            </wp:cNvGraphicFramePr>
+            <a:graphic xmlns:a="http://schemas.openxmlformats.org/drawingml/2006/main">
+              <a:graphicData uri="http://schemas.openxmlformats.org/drawingml/2006/picture">
+                <pic:pic xmlns:pic="http://schemas.openxmlformats.org/drawingml/2006/picture">
+                  <pic:nvPicPr>
+                    <pic:cNvPr id="5" name="Picture 5" descr="A picture containing connector, adapter&#10;&#10;Description automatically generated"/>
+                    <pic:cNvPicPr/>
+                  </pic:nvPicPr>
+                  <pic:blipFill>
+                    <a:blip r:embed="rId10"/>
+                    <a:stretch>
+                      <a:fillRect/>
+                    </a:stretch>
+                  </pic:blipFill>
+                  <pic:spPr>
+                    <a:xfrm>
+                      <a:off x="0" y="0"/>
+                      <a:ext cx="2010521" cy="1612180"/>
+                    </a:xfrm>
+                    <a:prstGeom prst="rect">
+                      <a:avLst/>
+                    </a:prstGeom>
+                  </pic:spPr>
+                </pic:pic>
+              </a:graphicData>
+            </a:graphic>
+          </wp:inline>
+        </w:drawing>
+      </w:r>
+      <w:r>
+        <w:drawing>
+          <wp:inline distT="0" distB="0" distL="0" distR="0" wp14:anchorId="2ED3CBB0" wp14:editId="44B10A1B">
+            <wp:extent cx="1568007" cy="1698873"/>
+            <wp:effectExtent l="0" t="0" r="0" b="0"/>
+            <wp:docPr id="6" name="Picture 6" descr="A picture containing connector, adapter&#10;&#10;Description automatically generated"/>
+            <wp:cNvGraphicFramePr>
+              <a:graphicFrameLocks xmlns:a="http://schemas.openxmlformats.org/drawingml/2006/main" noChangeAspect="1"/>
+            </wp:cNvGraphicFramePr>
+            <a:graphic xmlns:a="http://schemas.openxmlformats.org/drawingml/2006/main">
+              <a:graphicData uri="http://schemas.openxmlformats.org/drawingml/2006/picture">
+                <pic:pic xmlns:pic="http://schemas.openxmlformats.org/drawingml/2006/picture">
+                  <pic:nvPicPr>
+                    <pic:cNvPr id="6" name="Picture 6" descr="A picture containing connector, adapter&#10;&#10;Description automatically generated"/>
+                    <pic:cNvPicPr/>
+                  </pic:nvPicPr>
+                  <pic:blipFill>
+                    <a:blip r:embed="rId11"/>
+                    <a:stretch>
+                      <a:fillRect/>
+                    </a:stretch>
+                  </pic:blipFill>
+                  <pic:spPr>
+                    <a:xfrm>
+                      <a:off x="0" y="0"/>
+                      <a:ext cx="1587749" cy="1720263"/>
+                    </a:xfrm>
+                    <a:prstGeom prst="rect">
+                      <a:avLst/>
+                    </a:prstGeom>
+                  </pic:spPr>
+                </pic:pic>
+              </a:graphicData>
+            </a:graphic>
+          </wp:inline>
+        </w:drawing>
+      </w:r>
+      <w:r>
+        <w:drawing>
+          <wp:inline distT="0" distB="0" distL="0" distR="0" wp14:anchorId="7857AFAA" wp14:editId="62B1524B">
+            <wp:extent cx="1769258" cy="1566691"/>
+            <wp:effectExtent l="0" t="0" r="2540" b="0"/>
+            <wp:docPr id="7" name="Picture 7" descr="A picture containing connector, cable, adapter&#10;&#10;Description automatically generated"/>
+            <wp:cNvGraphicFramePr>
+              <a:graphicFrameLocks xmlns:a="http://schemas.openxmlformats.org/drawingml/2006/main" noChangeAspect="1"/>
+            </wp:cNvGraphicFramePr>
+            <a:graphic xmlns:a="http://schemas.openxmlformats.org/drawingml/2006/main">
+              <a:graphicData uri="http://schemas.openxmlformats.org/drawingml/2006/picture">
+                <pic:pic xmlns:pic="http://schemas.openxmlformats.org/drawingml/2006/picture">
+                  <pic:nvPicPr>
+                    <pic:cNvPr id="7" name="Picture 7" descr="A picture containing connector, cable, adapter&#10;&#10;Description automatically generated"/>
+                    <pic:cNvPicPr/>
+                  </pic:nvPicPr>
+                  <pic:blipFill>
+                    <a:blip r:embed="rId12"/>
+                    <a:stretch>
+                      <a:fillRect/>
+                    </a:stretch>
+                  </pic:blipFill>
+                  <pic:spPr>
+                    <a:xfrm>
+                      <a:off x="0" y="0"/>
+                      <a:ext cx="1781389" cy="1577433"/>
+                    </a:xfrm>
+                    <a:prstGeom prst="rect">
+                      <a:avLst/>
+                    </a:prstGeom>
+                  </pic:spPr>
+                </pic:pic>
+              </a:graphicData>
+            </a:graphic>
+          </wp:inline>
+        </w:drawing>
+      </w:r>
+    </w:p>
+    <w:p>
+      <w:pPr>
+        <w:pStyle w:val="Heading3"/>
+      </w:pPr>
+      <w:r>
+        <w:t>RJ-45</w:t>
+      </w:r>
+    </w:p>
+    <w:p>
+      <w:r>
+        <w:t>Ici, notre coefficient de similarité est plutôt moyen. Les prises de vues sont plus ou moins les mêmes mais certaines fois, des objets sont rajoutés à la photo.</w:t>
+      </w:r>
+    </w:p>
+    <w:p>
+      <w:r>
+        <w:drawing>
+          <wp:inline distT="0" distB="0" distL="0" distR="0" wp14:anchorId="44D15CE3" wp14:editId="6107E9DC">
+            <wp:extent cx="1556606" cy="1632959"/>
+            <wp:effectExtent l="0" t="0" r="5715" b="5715"/>
+            <wp:docPr id="8" name="Picture 8"/>
+            <wp:cNvGraphicFramePr>
+              <a:graphicFrameLocks xmlns:a="http://schemas.openxmlformats.org/drawingml/2006/main" noChangeAspect="1"/>
+            </wp:cNvGraphicFramePr>
+            <a:graphic xmlns:a="http://schemas.openxmlformats.org/drawingml/2006/main">
+              <a:graphicData uri="http://schemas.openxmlformats.org/drawingml/2006/picture">
+                <pic:pic xmlns:pic="http://schemas.openxmlformats.org/drawingml/2006/picture">
+                  <pic:nvPicPr>
+                    <pic:cNvPr id="1" name=""/>
+                    <pic:cNvPicPr/>
+                  </pic:nvPicPr>
+                  <pic:blipFill>
+                    <a:blip r:embed="rId13"/>
+                    <a:stretch>
+                      <a:fillRect/>
+                    </a:stretch>
+                  </pic:blipFill>
+                  <pic:spPr>
+                    <a:xfrm>
+                      <a:off x="0" y="0"/>
+                      <a:ext cx="1562489" cy="1639130"/>
+                    </a:xfrm>
+                    <a:prstGeom prst="rect">
+                      <a:avLst/>
+                    </a:prstGeom>
+                  </pic:spPr>
+                </pic:pic>
+              </a:graphicData>
+            </a:graphic>
+          </wp:inline>
+        </w:drawing>
+      </w:r>
+      <w:r>
+        <w:drawing>
+          <wp:inline distT="0" distB="0" distL="0" distR="0" wp14:anchorId="4846F113" wp14:editId="51F64D2F">
+            <wp:extent cx="1655217" cy="1594884"/>
+            <wp:effectExtent l="0" t="0" r="2540" b="5715"/>
+            <wp:docPr id="9" name="Picture 9" descr="A picture containing cable, connector, adapter&#10;&#10;Description automatically generated"/>
+            <wp:cNvGraphicFramePr>
+              <a:graphicFrameLocks xmlns:a="http://schemas.openxmlformats.org/drawingml/2006/main" noChangeAspect="1"/>
+            </wp:cNvGraphicFramePr>
+            <a:graphic xmlns:a="http://schemas.openxmlformats.org/drawingml/2006/main">
+              <a:graphicData uri="http://schemas.openxmlformats.org/drawingml/2006/picture">
+                <pic:pic xmlns:pic="http://schemas.openxmlformats.org/drawingml/2006/picture">
+                  <pic:nvPicPr>
+                    <pic:cNvPr id="9" name="Picture 9" descr="A picture containing cable, connector, adapter&#10;&#10;Description automatically generated"/>
+                    <pic:cNvPicPr/>
+                  </pic:nvPicPr>
+                  <pic:blipFill>
+                    <a:blip r:embed="rId14"/>
+                    <a:stretch>
+                      <a:fillRect/>
+                    </a:stretch>
+                  </pic:blipFill>
+                  <pic:spPr>
+                    <a:xfrm>
+                      <a:off x="0" y="0"/>
+                      <a:ext cx="1667833" cy="1607040"/>
+                    </a:xfrm>
+                    <a:prstGeom prst="rect">
+                      <a:avLst/>
+                    </a:prstGeom>
+                  </pic:spPr>
+                </pic:pic>
+              </a:graphicData>
+            </a:graphic>
+          </wp:inline>
+        </w:drawing>
+      </w:r>
+      <w:r>
+        <w:drawing>
+          <wp:inline distT="0" distB="0" distL="0" distR="0" wp14:anchorId="46EE0251" wp14:editId="42C671D4">
+            <wp:extent cx="1645920" cy="1676930"/>
+            <wp:effectExtent l="0" t="0" r="0" b="0"/>
+            <wp:docPr id="10" name="Picture 10"/>
+            <wp:cNvGraphicFramePr>
+              <a:graphicFrameLocks xmlns:a="http://schemas.openxmlformats.org/drawingml/2006/main" noChangeAspect="1"/>
+            </wp:cNvGraphicFramePr>
+            <a:graphic xmlns:a="http://schemas.openxmlformats.org/drawingml/2006/main">
+              <a:graphicData uri="http://schemas.openxmlformats.org/drawingml/2006/picture">
+                <pic:pic xmlns:pic="http://schemas.openxmlformats.org/drawingml/2006/picture">
+                  <pic:nvPicPr>
+                    <pic:cNvPr id="1" name=""/>
+                    <pic:cNvPicPr/>
+                  </pic:nvPicPr>
+                  <pic:blipFill>
+                    <a:blip r:embed="rId15"/>
+                    <a:stretch>
+                      <a:fillRect/>
+                    </a:stretch>
+                  </pic:blipFill>
+                  <pic:spPr>
+                    <a:xfrm>
+                      <a:off x="0" y="0"/>
+                      <a:ext cx="1648042" cy="1679092"/>
+                    </a:xfrm>
+                    <a:prstGeom prst="rect">
+                      <a:avLst/>
+                    </a:prstGeom>
+                  </pic:spPr>
+                </pic:pic>
+              </a:graphicData>
+            </a:graphic>
+          </wp:inline>
+        </w:drawing>
+      </w:r>
+    </w:p>
+    <w:p>
+      <w:pPr>
+        <w:pStyle w:val="Heading3"/>
+      </w:pPr>
+      <w:r>
+        <w:t>IEC-320</w:t>
+      </w:r>
+    </w:p>
+    <w:p>
+      <w:r>
+        <w:t>Pour ce type de connecteur le problèmes est qu’il peut prendre différente forme. C’est donc un coefficient de similarité mauvais. Ici, il va clairement falloir faire de la préparation de données.</w:t>
+      </w:r>
+    </w:p>
+    <w:p>
+      <w:r>
+        <w:drawing>
+          <wp:inline distT="0" distB="0" distL="0" distR="0" wp14:anchorId="104CDD6A" wp14:editId="7DA8985E">
+            <wp:extent cx="1599137" cy="1568491"/>
+            <wp:effectExtent l="0" t="0" r="1270" b="0"/>
+            <wp:docPr id="11" name="Picture 11" descr="A picture containing electronics, projector, adapter&#10;&#10;Description automatically generated"/>
+            <wp:cNvGraphicFramePr>
+              <a:graphicFrameLocks xmlns:a="http://schemas.openxmlformats.org/drawingml/2006/main" noChangeAspect="1"/>
+            </wp:cNvGraphicFramePr>
+            <a:graphic xmlns:a="http://schemas.openxmlformats.org/drawingml/2006/main">
+              <a:graphicData uri="http://schemas.openxmlformats.org/drawingml/2006/picture">
+                <pic:pic xmlns:pic="http://schemas.openxmlformats.org/drawingml/2006/picture">
+                  <pic:nvPicPr>
+                    <pic:cNvPr id="11" name="Picture 11" descr="A picture containing electronics, projector, adapter&#10;&#10;Description automatically generated"/>
+                    <pic:cNvPicPr/>
+                  </pic:nvPicPr>
+                  <pic:blipFill>
+                    <a:blip r:embed="rId16"/>
+                    <a:stretch>
+                      <a:fillRect/>
+                    </a:stretch>
+                  </pic:blipFill>
+                  <pic:spPr>
+                    <a:xfrm>
+                      <a:off x="0" y="0"/>
+                      <a:ext cx="1607810" cy="1576998"/>
+                    </a:xfrm>
+                    <a:prstGeom prst="rect">
+                      <a:avLst/>
+                    </a:prstGeom>
+                  </pic:spPr>
+                </pic:pic>
+              </a:graphicData>
+            </a:graphic>
+          </wp:inline>
+        </w:drawing>
+      </w:r>
+      <w:r>
+        <w:drawing>
+          <wp:inline distT="0" distB="0" distL="0" distR="0" wp14:anchorId="238ED6E9" wp14:editId="58ECCB62">
+            <wp:extent cx="1014978" cy="1589833"/>
+            <wp:effectExtent l="0" t="0" r="0" b="0"/>
+            <wp:docPr id="12" name="Picture 12" descr="A picture containing light&#10;&#10;Description automatically generated"/>
+            <wp:cNvGraphicFramePr>
+              <a:graphicFrameLocks xmlns:a="http://schemas.openxmlformats.org/drawingml/2006/main" noChangeAspect="1"/>
+            </wp:cNvGraphicFramePr>
+            <a:graphic xmlns:a="http://schemas.openxmlformats.org/drawingml/2006/main">
+              <a:graphicData uri="http://schemas.openxmlformats.org/drawingml/2006/picture">
+                <pic:pic xmlns:pic="http://schemas.openxmlformats.org/drawingml/2006/picture">
+                  <pic:nvPicPr>
+                    <pic:cNvPr id="12" name="Picture 12" descr="A picture containing light&#10;&#10;Description automatically generated"/>
+                    <pic:cNvPicPr/>
+                  </pic:nvPicPr>
+                  <pic:blipFill>
+                    <a:blip r:embed="rId17"/>
+                    <a:stretch>
+                      <a:fillRect/>
+                    </a:stretch>
+                  </pic:blipFill>
+                  <pic:spPr>
+                    <a:xfrm>
+                      <a:off x="0" y="0"/>
+                      <a:ext cx="1028619" cy="1611200"/>
+                    </a:xfrm>
+                    <a:prstGeom prst="rect">
+                      <a:avLst/>
+                    </a:prstGeom>
+                  </pic:spPr>
+                </pic:pic>
+              </a:graphicData>
+            </a:graphic>
+          </wp:inline>
+        </w:drawing>
+      </w:r>
+      <w:r>
+        <w:drawing>
+          <wp:inline distT="0" distB="0" distL="0" distR="0" wp14:anchorId="77EED5B3" wp14:editId="7279436B">
+            <wp:extent cx="1250876" cy="1604782"/>
+            <wp:effectExtent l="0" t="0" r="6985" b="0"/>
+            <wp:docPr id="13" name="Picture 13"/>
+            <wp:cNvGraphicFramePr>
+              <a:graphicFrameLocks xmlns:a="http://schemas.openxmlformats.org/drawingml/2006/main" noChangeAspect="1"/>
+            </wp:cNvGraphicFramePr>
+            <a:graphic xmlns:a="http://schemas.openxmlformats.org/drawingml/2006/main">
+              <a:graphicData uri="http://schemas.openxmlformats.org/drawingml/2006/picture">
+                <pic:pic xmlns:pic="http://schemas.openxmlformats.org/drawingml/2006/picture">
+                  <pic:nvPicPr>
+                    <pic:cNvPr id="1" name=""/>
+                    <pic:cNvPicPr/>
+                  </pic:nvPicPr>
+                  <pic:blipFill>
+                    <a:blip r:embed="rId18"/>
+                    <a:stretch>
+                      <a:fillRect/>
+                    </a:stretch>
+                  </pic:blipFill>
+                  <pic:spPr>
+                    <a:xfrm>
+                      <a:off x="0" y="0"/>
+                      <a:ext cx="1257106" cy="1612774"/>
+                    </a:xfrm>
+                    <a:prstGeom prst="rect">
+                      <a:avLst/>
+                    </a:prstGeom>
+                  </pic:spPr>
+                </pic:pic>
+              </a:graphicData>
+            </a:graphic>
+          </wp:inline>
+        </w:drawing>
       </w:r>
     </w:p>
     <w:p>
@@ -672,6 +1182,7 @@
         <w:pStyle w:val="Heading1"/>
       </w:pPr>
       <w:r>
+        <w:lastRenderedPageBreak/>
         <w:t>Conclusions</w:t>
       </w:r>
     </w:p>
@@ -681,9 +1192,9 @@
       </w:r>
     </w:p>
     <w:sectPr>
-      <w:headerReference w:type="default" r:id="rId7"/>
-      <w:footerReference w:type="default" r:id="rId8"/>
-      <w:headerReference w:type="first" r:id="rId9"/>
+      <w:headerReference w:type="default" r:id="rId19"/>
+      <w:footerReference w:type="default" r:id="rId20"/>
+      <w:headerReference w:type="first" r:id="rId21"/>
       <w:pgSz w:w="11906" w:h="16838"/>
       <w:pgMar w:top="1417" w:right="1417" w:bottom="1417" w:left="1417" w:header="708" w:footer="708" w:gutter="0"/>
       <w:pgNumType w:start="0"/>
@@ -3499,6 +4010,7 @@
   <w:style w:type="character" w:default="1" w:styleId="DefaultParagraphFont">
     <w:name w:val="Default Paragraph Font"/>
     <w:uiPriority w:val="1"/>
+    <w:semiHidden/>
     <w:unhideWhenUsed/>
   </w:style>
   <w:style w:type="table" w:default="1" w:styleId="TableNormal">

</xml_diff>